<commit_message>
latest data files & code
</commit_message>
<xml_diff>
--- a/Files/Report_ClimateRemoteSensing_DavidHaasnoot.docx
+++ b/Files/Report_ClimateRemoteSensing_DavidHaasnoot.docx
@@ -246,7 +246,139 @@
         </w:rPr>
         <w:t>(</w:t>
       </w:r>
-      <w:proofErr w:type="spellStart"/>
+      <w:r>
+        <w:rPr>
+          <w:rFonts w:cstheme="minorHAnsi"/>
+          <w:lang w:val="en-GB"/>
+        </w:rPr>
+        <w:t>Velicogna,</w:t>
+      </w:r>
+      <w:r>
+        <w:rPr>
+          <w:rFonts w:cstheme="minorHAnsi"/>
+          <w:lang w:val="en-GB"/>
+        </w:rPr>
+        <w:t xml:space="preserve"> </w:t>
+      </w:r>
+      <w:r>
+        <w:rPr>
+          <w:rFonts w:cstheme="minorHAnsi"/>
+          <w:lang w:val="en-GB"/>
+        </w:rPr>
+        <w:t>2012</w:t>
+      </w:r>
+      <w:r>
+        <w:rPr>
+          <w:rFonts w:cstheme="minorHAnsi"/>
+          <w:lang w:val="en-GB"/>
+        </w:rPr>
+        <w:t>;</w:t>
+      </w:r>
+      <w:r>
+        <w:rPr>
+          <w:rFonts w:cstheme="minorHAnsi"/>
+          <w:lang w:val="en-GB"/>
+        </w:rPr>
+        <w:t xml:space="preserve"> Vey, 2012</w:t>
+      </w:r>
+      <w:r>
+        <w:rPr>
+          <w:rFonts w:cstheme="minorHAnsi"/>
+          <w:lang w:val="en-GB"/>
+        </w:rPr>
+        <w:t>;</w:t>
+      </w:r>
+      <w:r>
+        <w:rPr>
+          <w:rFonts w:cstheme="minorHAnsi"/>
+          <w:lang w:val="en-GB"/>
+        </w:rPr>
+        <w:t xml:space="preserve"> </w:t>
+      </w:r>
+      <w:r>
+        <w:rPr>
+          <w:rFonts w:cstheme="minorHAnsi"/>
+          <w:lang w:val="en-GB"/>
+        </w:rPr>
+        <w:t>Landerer</w:t>
+      </w:r>
+      <w:r>
+        <w:rPr>
+          <w:rFonts w:cstheme="minorHAnsi"/>
+          <w:lang w:val="en-GB"/>
+        </w:rPr>
+        <w:t>, 2010</w:t>
+      </w:r>
+      <w:r>
+        <w:rPr>
+          <w:rFonts w:cstheme="minorHAnsi"/>
+          <w:lang w:val="en-GB"/>
+        </w:rPr>
+        <w:t xml:space="preserve">) </w:t>
+      </w:r>
+      <w:r>
+        <w:rPr>
+          <w:rFonts w:cstheme="minorHAnsi"/>
+          <w:lang w:val="en-GB"/>
+        </w:rPr>
+        <w:t xml:space="preserve">looked at the time series from 2002 </w:t>
+      </w:r>
+      <w:r>
+        <w:rPr>
+          <w:rFonts w:cstheme="minorHAnsi"/>
+          <w:lang w:val="en-GB"/>
+        </w:rPr>
+        <w:t>up until 2009-2012</w:t>
+      </w:r>
+      <w:r>
+        <w:rPr>
+          <w:rFonts w:cstheme="minorHAnsi"/>
+          <w:lang w:val="en-GB"/>
+        </w:rPr>
+        <w:t xml:space="preserve"> in the Lena basin</w:t>
+      </w:r>
+      <w:r>
+        <w:rPr>
+          <w:rFonts w:cstheme="minorHAnsi"/>
+          <w:lang w:val="en-GB"/>
+        </w:rPr>
+        <w:t>. T</w:t>
+      </w:r>
+      <w:r>
+        <w:rPr>
+          <w:rFonts w:cstheme="minorHAnsi"/>
+          <w:lang w:val="en-GB"/>
+        </w:rPr>
+        <w:t>hese older publications</w:t>
+      </w:r>
+      <w:r>
+        <w:rPr>
+          <w:rFonts w:cstheme="minorHAnsi"/>
+          <w:lang w:val="en-GB"/>
+        </w:rPr>
+        <w:t xml:space="preserve"> </w:t>
+      </w:r>
+      <w:r>
+        <w:rPr>
+          <w:rFonts w:cstheme="minorHAnsi"/>
+          <w:lang w:val="en-GB"/>
+        </w:rPr>
+        <w:t>were</w:t>
+      </w:r>
+      <w:r>
+        <w:rPr>
+          <w:rFonts w:cstheme="minorHAnsi"/>
+          <w:lang w:val="en-GB"/>
+        </w:rPr>
+        <w:t xml:space="preserve"> limited to the data available </w:t>
+      </w:r>
+      <w:r>
+        <w:rPr>
+          <w:rFonts w:cstheme="minorHAnsi"/>
+          <w:lang w:val="en-GB"/>
+        </w:rPr>
+        <w:t xml:space="preserve">at that time. </w:t>
+      </w:r>
       <w:r>
         <w:rPr>
           <w:rFonts w:cstheme="minorHAnsi"/>
@@ -254,149 +386,6 @@
         </w:rPr>
         <w:t>Velicogna</w:t>
       </w:r>
-      <w:proofErr w:type="spellEnd"/>
-      <w:r>
-        <w:rPr>
-          <w:rFonts w:cstheme="minorHAnsi"/>
-          <w:lang w:val="en-GB"/>
-        </w:rPr>
-        <w:t>,</w:t>
-      </w:r>
-      <w:r>
-        <w:rPr>
-          <w:rFonts w:cstheme="minorHAnsi"/>
-          <w:lang w:val="en-GB"/>
-        </w:rPr>
-        <w:t xml:space="preserve"> </w:t>
-      </w:r>
-      <w:r>
-        <w:rPr>
-          <w:rFonts w:cstheme="minorHAnsi"/>
-          <w:lang w:val="en-GB"/>
-        </w:rPr>
-        <w:t>2012</w:t>
-      </w:r>
-      <w:r>
-        <w:rPr>
-          <w:rFonts w:cstheme="minorHAnsi"/>
-          <w:lang w:val="en-GB"/>
-        </w:rPr>
-        <w:t>;</w:t>
-      </w:r>
-      <w:r>
-        <w:rPr>
-          <w:rFonts w:cstheme="minorHAnsi"/>
-          <w:lang w:val="en-GB"/>
-        </w:rPr>
-        <w:t xml:space="preserve"> Vey, 2012</w:t>
-      </w:r>
-      <w:r>
-        <w:rPr>
-          <w:rFonts w:cstheme="minorHAnsi"/>
-          <w:lang w:val="en-GB"/>
-        </w:rPr>
-        <w:t>;</w:t>
-      </w:r>
-      <w:r>
-        <w:rPr>
-          <w:rFonts w:cstheme="minorHAnsi"/>
-          <w:lang w:val="en-GB"/>
-        </w:rPr>
-        <w:t xml:space="preserve"> </w:t>
-      </w:r>
-      <w:r>
-        <w:rPr>
-          <w:rFonts w:cstheme="minorHAnsi"/>
-          <w:lang w:val="en-GB"/>
-        </w:rPr>
-        <w:t>Landerer</w:t>
-      </w:r>
-      <w:r>
-        <w:rPr>
-          <w:rFonts w:cstheme="minorHAnsi"/>
-          <w:lang w:val="en-GB"/>
-        </w:rPr>
-        <w:t>, 2010</w:t>
-      </w:r>
-      <w:r>
-        <w:rPr>
-          <w:rFonts w:cstheme="minorHAnsi"/>
-          <w:lang w:val="en-GB"/>
-        </w:rPr>
-        <w:t xml:space="preserve">) </w:t>
-      </w:r>
-      <w:r>
-        <w:rPr>
-          <w:rFonts w:cstheme="minorHAnsi"/>
-          <w:lang w:val="en-GB"/>
-        </w:rPr>
-        <w:t xml:space="preserve">looked at the time series from 2002 </w:t>
-      </w:r>
-      <w:r>
-        <w:rPr>
-          <w:rFonts w:cstheme="minorHAnsi"/>
-          <w:lang w:val="en-GB"/>
-        </w:rPr>
-        <w:t>up until 2009-2012</w:t>
-      </w:r>
-      <w:r>
-        <w:rPr>
-          <w:rFonts w:cstheme="minorHAnsi"/>
-          <w:lang w:val="en-GB"/>
-        </w:rPr>
-        <w:t xml:space="preserve"> in the Lena basin</w:t>
-      </w:r>
-      <w:r>
-        <w:rPr>
-          <w:rFonts w:cstheme="minorHAnsi"/>
-          <w:lang w:val="en-GB"/>
-        </w:rPr>
-        <w:t>. T</w:t>
-      </w:r>
-      <w:r>
-        <w:rPr>
-          <w:rFonts w:cstheme="minorHAnsi"/>
-          <w:lang w:val="en-GB"/>
-        </w:rPr>
-        <w:t>hese older publications</w:t>
-      </w:r>
-      <w:r>
-        <w:rPr>
-          <w:rFonts w:cstheme="minorHAnsi"/>
-          <w:lang w:val="en-GB"/>
-        </w:rPr>
-        <w:t xml:space="preserve"> </w:t>
-      </w:r>
-      <w:r>
-        <w:rPr>
-          <w:rFonts w:cstheme="minorHAnsi"/>
-          <w:lang w:val="en-GB"/>
-        </w:rPr>
-        <w:t>were</w:t>
-      </w:r>
-      <w:r>
-        <w:rPr>
-          <w:rFonts w:cstheme="minorHAnsi"/>
-          <w:lang w:val="en-GB"/>
-        </w:rPr>
-        <w:t xml:space="preserve"> limited to the data available </w:t>
-      </w:r>
-      <w:r>
-        <w:rPr>
-          <w:rFonts w:cstheme="minorHAnsi"/>
-          <w:lang w:val="en-GB"/>
-        </w:rPr>
-        <w:t xml:space="preserve">at that time. </w:t>
-      </w:r>
-      <w:proofErr w:type="spellStart"/>
-      <w:r>
-        <w:rPr>
-          <w:rFonts w:cstheme="minorHAnsi"/>
-          <w:lang w:val="en-GB"/>
-        </w:rPr>
-        <w:t>Velicogna</w:t>
-      </w:r>
-      <w:proofErr w:type="spellEnd"/>
       <w:r>
         <w:rPr>
           <w:rFonts w:cstheme="minorHAnsi"/>
@@ -458,39 +447,14 @@
           <w:rFonts w:cstheme="minorHAnsi"/>
           <w:lang w:val="en-GB"/>
         </w:rPr>
-        <w:t xml:space="preserve"> is also seen on the plot </w:t>
-      </w:r>
-      <w:proofErr w:type="spellStart"/>
-      <w:r>
-        <w:rPr>
-          <w:rFonts w:cstheme="minorHAnsi"/>
-          <w:lang w:val="en-GB"/>
-        </w:rPr>
-        <w:t>Velicogna</w:t>
-      </w:r>
-      <w:proofErr w:type="spellEnd"/>
-      <w:r>
-        <w:rPr>
-          <w:rFonts w:cstheme="minorHAnsi"/>
-          <w:lang w:val="en-GB"/>
-        </w:rPr>
-        <w:t xml:space="preserve"> (2012) presents, however </w:t>
-      </w:r>
-      <w:proofErr w:type="spellStart"/>
-      <w:r>
-        <w:rPr>
-          <w:rFonts w:cstheme="minorHAnsi"/>
-          <w:lang w:val="en-GB"/>
-        </w:rPr>
-        <w:t>Velicogna</w:t>
-      </w:r>
-      <w:proofErr w:type="spellEnd"/>
-      <w:r>
-        <w:rPr>
-          <w:rFonts w:cstheme="minorHAnsi"/>
-          <w:lang w:val="en-GB"/>
-        </w:rPr>
-        <w:t>’</w:t>
+        <w:t xml:space="preserve"> is also seen on the plot Velicogna (2012) presents, however </w:t>
+      </w:r>
+      <w:r>
+        <w:rPr>
+          <w:rFonts w:cstheme="minorHAnsi"/>
+          <w:lang w:val="en-GB"/>
+        </w:rPr>
+        <w:t>Velicogna’</w:t>
       </w:r>
       <w:r>
         <w:rPr>
@@ -565,7 +529,7 @@
           <w:lang w:val="en-GB"/>
         </w:rPr>
         <w:drawing>
-          <wp:inline distT="0" distB="0" distL="0" distR="0" wp14:anchorId="01C089AC" wp14:editId="0191B04C">
+          <wp:inline distT="0" distB="0" distL="0" distR="0" wp14:anchorId="01C089AC" wp14:editId="30EFF392">
             <wp:extent cx="2578100" cy="1933505"/>
             <wp:effectExtent l="0" t="0" r="0" b="0"/>
             <wp:docPr id="694532342" name="Picture 2"/>
@@ -686,23 +650,7 @@
           <w:rFonts w:cstheme="minorHAnsi"/>
           <w:lang w:val="en-GB"/>
         </w:rPr>
-        <w:t>the model ITSG-Grace2018 produced by the university of Graz (Mayer-</w:t>
-      </w:r>
-      <w:proofErr w:type="spellStart"/>
-      <w:r>
-        <w:rPr>
-          <w:rFonts w:cstheme="minorHAnsi"/>
-          <w:lang w:val="en-GB"/>
-        </w:rPr>
-        <w:t>Gürr</w:t>
-      </w:r>
-      <w:proofErr w:type="spellEnd"/>
-      <w:r>
-        <w:rPr>
-          <w:rFonts w:cstheme="minorHAnsi"/>
-          <w:lang w:val="en-GB"/>
-        </w:rPr>
-        <w:t>, 2018). Alternatively a smoothed version obtained from UTCSR (2018) also should yields results</w:t>
+        <w:t>the model ITSG-Grace2018 produced by the university of Graz (Mayer-Gürr, 2018). Alternatively a smoothed version obtained from UTCSR (2018) also should yields results</w:t>
       </w:r>
       <w:r>
         <w:rPr>
@@ -2457,23 +2405,7 @@
           <w:rFonts w:cstheme="minorHAnsi"/>
           <w:lang w:val="en-GB"/>
         </w:rPr>
-        <w:t>The data from ITSG-Grace2018 (Mayer-</w:t>
-      </w:r>
-      <w:proofErr w:type="spellStart"/>
-      <w:r>
-        <w:rPr>
-          <w:rFonts w:cstheme="minorHAnsi"/>
-          <w:lang w:val="en-GB"/>
-        </w:rPr>
-        <w:t>Gürr</w:t>
-      </w:r>
-      <w:proofErr w:type="spellEnd"/>
-      <w:r>
-        <w:rPr>
-          <w:rFonts w:cstheme="minorHAnsi"/>
-          <w:lang w:val="en-GB"/>
-        </w:rPr>
-        <w:t>, 2018) for the region contains more noise and thus the smoothed version from UTCSR (2018) was preferred</w:t>
+        <w:t>The data from ITSG-Grace2018 (Mayer-Gürr, 2018) for the region contains more noise and thus the smoothed version from UTCSR (2018) was preferred</w:t>
       </w:r>
       <w:r>
         <w:rPr>
@@ -2816,7 +2748,6 @@
         </w:rPr>
         <w:t xml:space="preserve">A simple linear trend line as used by </w:t>
       </w:r>
-      <w:proofErr w:type="spellStart"/>
       <w:r>
         <w:rPr>
           <w:rFonts w:cstheme="minorHAnsi"/>
@@ -2824,17 +2755,7 @@
           <w:lang w:val="en-GB"/>
           <w14:ligatures w14:val="none"/>
         </w:rPr>
-        <w:t>Velicogna</w:t>
-      </w:r>
-      <w:proofErr w:type="spellEnd"/>
-      <w:r>
-        <w:rPr>
-          <w:rFonts w:cstheme="minorHAnsi"/>
-          <w:kern w:val="0"/>
-          <w:lang w:val="en-GB"/>
-          <w14:ligatures w14:val="none"/>
-        </w:rPr>
-        <w:t xml:space="preserve"> (2012) shows no clear relationship with a slope of 0.28mm/year </w:t>
+        <w:t xml:space="preserve">Velicogna (2012) shows no clear relationship with a slope of 0.28mm/year </w:t>
       </w:r>
       <w:r>
         <w:rPr>
@@ -2923,7 +2844,7 @@
           <w:noProof/>
         </w:rPr>
         <w:drawing>
-          <wp:inline distT="0" distB="0" distL="0" distR="0" wp14:anchorId="4AA93DA3" wp14:editId="44621378">
+          <wp:inline distT="0" distB="0" distL="0" distR="0" wp14:anchorId="4AA93DA3" wp14:editId="219D7721">
             <wp:extent cx="2295457" cy="1843431"/>
             <wp:effectExtent l="0" t="0" r="0" b="0"/>
             <wp:docPr id="1483464795" name="Picture 16" descr="A graph of a graph with blue dots&#10;&#10;Description automatically generated"/>
@@ -4993,7 +4914,6 @@
                 <w14:ligatures w14:val="none"/>
               </w:rPr>
             </w:pPr>
-            <w:proofErr w:type="spellStart"/>
             <w:r>
               <w:rPr>
                 <w:rFonts w:eastAsia="Times New Roman" w:cstheme="minorHAnsi"/>
@@ -5016,7 +4936,6 @@
               </w:rPr>
               <w:t>fm</w:t>
             </w:r>
-            <w:proofErr w:type="spellEnd"/>
             <w:r>
               <w:rPr>
                 <w:rFonts w:eastAsia="Times New Roman" w:cstheme="minorHAnsi"/>
@@ -7584,7 +7503,6 @@
                 <w14:ligatures w14:val="none"/>
               </w:rPr>
             </w:pPr>
-            <w:proofErr w:type="spellStart"/>
             <w:r>
               <w:rPr>
                 <w:rFonts w:eastAsia="Times New Roman" w:cstheme="minorHAnsi"/>
@@ -7594,19 +7512,7 @@
                 <w:lang w:eastAsia="en-NL"/>
                 <w14:ligatures w14:val="none"/>
               </w:rPr>
-              <w:t>Tfm</w:t>
-            </w:r>
-            <w:proofErr w:type="spellEnd"/>
-            <w:r>
-              <w:rPr>
-                <w:rFonts w:eastAsia="Times New Roman" w:cstheme="minorHAnsi"/>
-                <w:b/>
-                <w:bCs/>
-                <w:kern w:val="0"/>
-                <w:lang w:eastAsia="en-NL"/>
-                <w14:ligatures w14:val="none"/>
-              </w:rPr>
-              <w:t>[</w:t>
+              <w:t>Tfm[</w:t>
             </w:r>
             <w:r>
               <w:rPr>
@@ -8702,7 +8608,6 @@
                 <w14:ligatures w14:val="none"/>
               </w:rPr>
             </w:pPr>
-            <w:proofErr w:type="spellStart"/>
             <w:r>
               <w:rPr>
                 <w:rFonts w:eastAsia="Times New Roman" w:cstheme="minorHAnsi"/>
@@ -8712,19 +8617,7 @@
                 <w:lang w:eastAsia="en-NL"/>
                 <w14:ligatures w14:val="none"/>
               </w:rPr>
-              <w:t>Tfm</w:t>
-            </w:r>
-            <w:proofErr w:type="spellEnd"/>
-            <w:r>
-              <w:rPr>
-                <w:rFonts w:eastAsia="Times New Roman" w:cstheme="minorHAnsi"/>
-                <w:b/>
-                <w:bCs/>
-                <w:kern w:val="0"/>
-                <w:lang w:eastAsia="en-NL"/>
-                <w14:ligatures w14:val="none"/>
-              </w:rPr>
-              <w:t>[</w:t>
+              <w:t>Tfm[</w:t>
             </w:r>
             <w:r>
               <w:rPr>
@@ -9826,7 +9719,6 @@
         </w:rPr>
         <w:t xml:space="preserve">changes to terrestrial water storage (TWS) in the Lena basin. Although there is a linear upward trend which </w:t>
       </w:r>
-      <w:proofErr w:type="spellStart"/>
       <w:r>
         <w:rPr>
           <w:rFonts w:cstheme="minorHAnsi"/>
@@ -9834,17 +9726,7 @@
           <w:lang w:val="en-GB"/>
           <w14:ligatures w14:val="none"/>
         </w:rPr>
-        <w:t>Velicogna</w:t>
-      </w:r>
-      <w:proofErr w:type="spellEnd"/>
-      <w:r>
-        <w:rPr>
-          <w:rFonts w:cstheme="minorHAnsi"/>
-          <w:kern w:val="0"/>
-          <w:lang w:val="en-GB"/>
-          <w14:ligatures w14:val="none"/>
-        </w:rPr>
-        <w:t xml:space="preserve"> (2012)</w:t>
+        <w:t>Velicogna (2012)</w:t>
       </w:r>
       <w:r>
         <w:rPr>
@@ -9959,361 +9841,6 @@
           <w:lang w:val="en-GB"/>
         </w:rPr>
       </w:pPr>
-      <m:oMathPara>
-        <m:oMath>
-          <m:sSub>
-            <m:sSubPr>
-              <m:ctrlPr>
-                <w:rPr>
-                  <w:rFonts w:ascii="Cambria Math" w:eastAsiaTheme="minorEastAsia" w:hAnsi="Cambria Math" w:cstheme="minorHAnsi"/>
-                  <w:i/>
-                  <w:lang w:val="en-GB"/>
-                </w:rPr>
-              </m:ctrlPr>
-            </m:sSubPr>
-            <m:e>
-              <m:r>
-                <m:rPr>
-                  <m:sty m:val="p"/>
-                </m:rPr>
-                <w:rPr>
-                  <w:rFonts w:ascii="Cambria Math" w:eastAsiaTheme="minorEastAsia" w:hAnsi="Cambria Math" w:cstheme="minorHAnsi"/>
-                  <w:lang w:val="en-GB"/>
-                </w:rPr>
-                <m:t>σ</m:t>
-              </m:r>
-              <m:ctrlPr>
-                <w:rPr>
-                  <w:rFonts w:ascii="Cambria Math" w:eastAsiaTheme="minorEastAsia" w:hAnsi="Cambria Math" w:cstheme="minorHAnsi"/>
-                  <w:lang w:val="en-GB"/>
-                </w:rPr>
-              </m:ctrlPr>
-            </m:e>
-            <m:sub>
-              <m:r>
-                <m:rPr>
-                  <m:sty m:val="p"/>
-                </m:rPr>
-                <w:rPr>
-                  <w:rFonts w:ascii="Cambria Math" w:eastAsiaTheme="minorEastAsia" w:hAnsi="Cambria Math" w:cstheme="minorHAnsi"/>
-                  <w:lang w:val="en-GB"/>
-                </w:rPr>
-                <m:t>ϕ</m:t>
-              </m:r>
-            </m:sub>
-          </m:sSub>
-          <m:r>
-            <w:rPr>
-              <w:rFonts w:ascii="Cambria Math" w:eastAsiaTheme="minorEastAsia" w:hAnsi="Cambria Math" w:cstheme="minorHAnsi"/>
-              <w:lang w:val="en-GB"/>
-            </w:rPr>
-            <m:t>=</m:t>
-          </m:r>
-          <m:f>
-            <m:fPr>
-              <m:ctrlPr>
-                <w:rPr>
-                  <w:rFonts w:ascii="Cambria Math" w:eastAsiaTheme="minorEastAsia" w:hAnsi="Cambria Math" w:cstheme="minorHAnsi"/>
-                  <w:lang w:val="en-GB"/>
-                </w:rPr>
-              </m:ctrlPr>
-            </m:fPr>
-            <m:num>
-              <m:rad>
-                <m:radPr>
-                  <m:degHide m:val="1"/>
-                  <m:ctrlPr>
-                    <w:rPr>
-                      <w:rFonts w:ascii="Cambria Math" w:eastAsiaTheme="minorEastAsia" w:hAnsi="Cambria Math" w:cstheme="minorHAnsi"/>
-                      <w:lang w:val="en-GB"/>
-                    </w:rPr>
-                  </m:ctrlPr>
-                </m:radPr>
-                <m:deg>
-                  <m:ctrlPr>
-                    <w:rPr>
-                      <w:rFonts w:ascii="Cambria Math" w:eastAsiaTheme="minorEastAsia" w:hAnsi="Cambria Math" w:cstheme="minorHAnsi"/>
-                      <w:i/>
-                      <w:lang w:val="en-GB"/>
-                    </w:rPr>
-                  </m:ctrlPr>
-                </m:deg>
-                <m:e>
-                  <m:sSup>
-                    <m:sSupPr>
-                      <m:ctrlPr>
-                        <w:rPr>
-                          <w:rFonts w:ascii="Cambria Math" w:eastAsiaTheme="minorEastAsia" w:hAnsi="Cambria Math" w:cstheme="minorHAnsi"/>
-                          <w:i/>
-                          <w:lang w:val="en-GB"/>
-                        </w:rPr>
-                      </m:ctrlPr>
-                    </m:sSupPr>
-                    <m:e>
-                      <m:r>
-                        <w:rPr>
-                          <w:rFonts w:ascii="Cambria Math" w:eastAsiaTheme="minorEastAsia" w:hAnsi="Cambria Math" w:cstheme="minorHAnsi"/>
-                          <w:lang w:val="en-GB"/>
-                        </w:rPr>
-                        <m:t>E</m:t>
-                      </m:r>
-                    </m:e>
-                    <m:sup>
-                      <m:r>
-                        <w:rPr>
-                          <w:rFonts w:ascii="Cambria Math" w:eastAsiaTheme="minorEastAsia" w:hAnsi="Cambria Math" w:cstheme="minorHAnsi"/>
-                          <w:lang w:val="en-GB"/>
-                        </w:rPr>
-                        <m:t>2</m:t>
-                      </m:r>
-                    </m:sup>
-                  </m:sSup>
-                  <m:sSubSup>
-                    <m:sSubSupPr>
-                      <m:ctrlPr>
-                        <w:rPr>
-                          <w:rFonts w:ascii="Cambria Math" w:eastAsiaTheme="minorEastAsia" w:hAnsi="Cambria Math" w:cstheme="minorHAnsi"/>
-                          <w:i/>
-                          <w:lang w:val="en-GB"/>
-                        </w:rPr>
-                      </m:ctrlPr>
-                    </m:sSubSupPr>
-                    <m:e>
-                      <m:r>
-                        <m:rPr>
-                          <m:sty m:val="p"/>
-                        </m:rPr>
-                        <w:rPr>
-                          <w:rFonts w:ascii="Cambria Math" w:eastAsiaTheme="minorEastAsia" w:hAnsi="Cambria Math" w:cstheme="minorHAnsi"/>
-                          <w:lang w:val="en-GB"/>
-                        </w:rPr>
-                        <m:t>σ</m:t>
-                      </m:r>
-                      <m:ctrlPr>
-                        <w:rPr>
-                          <w:rFonts w:ascii="Cambria Math" w:eastAsiaTheme="minorEastAsia" w:hAnsi="Cambria Math" w:cstheme="minorHAnsi"/>
-                          <w:lang w:val="en-GB"/>
-                        </w:rPr>
-                      </m:ctrlPr>
-                    </m:e>
-                    <m:sub>
-                      <m:r>
-                        <w:rPr>
-                          <w:rFonts w:ascii="Cambria Math" w:eastAsiaTheme="minorEastAsia" w:hAnsi="Cambria Math" w:cstheme="minorHAnsi"/>
-                          <w:lang w:val="en-GB"/>
-                        </w:rPr>
-                        <m:t>D</m:t>
-                      </m:r>
-                    </m:sub>
-                    <m:sup>
-                      <m:r>
-                        <w:rPr>
-                          <w:rFonts w:ascii="Cambria Math" w:eastAsiaTheme="minorEastAsia" w:hAnsi="Cambria Math" w:cstheme="minorHAnsi"/>
-                          <w:lang w:val="en-GB"/>
-                        </w:rPr>
-                        <m:t>2</m:t>
-                      </m:r>
-                    </m:sup>
-                  </m:sSubSup>
-                  <m:r>
-                    <w:rPr>
-                      <w:rFonts w:ascii="Cambria Math" w:eastAsiaTheme="minorEastAsia" w:hAnsi="Cambria Math" w:cstheme="minorHAnsi"/>
-                      <w:lang w:val="en-GB"/>
-                    </w:rPr>
-                    <m:t>+</m:t>
-                  </m:r>
-                  <m:sSup>
-                    <m:sSupPr>
-                      <m:ctrlPr>
-                        <w:rPr>
-                          <w:rFonts w:ascii="Cambria Math" w:eastAsiaTheme="minorEastAsia" w:hAnsi="Cambria Math" w:cstheme="minorHAnsi"/>
-                          <w:i/>
-                          <w:lang w:val="en-GB"/>
-                        </w:rPr>
-                      </m:ctrlPr>
-                    </m:sSupPr>
-                    <m:e>
-                      <m:r>
-                        <w:rPr>
-                          <w:rFonts w:ascii="Cambria Math" w:eastAsiaTheme="minorEastAsia" w:hAnsi="Cambria Math" w:cstheme="minorHAnsi"/>
-                          <w:lang w:val="en-GB"/>
-                        </w:rPr>
-                        <m:t>D</m:t>
-                      </m:r>
-                    </m:e>
-                    <m:sup>
-                      <m:r>
-                        <w:rPr>
-                          <w:rFonts w:ascii="Cambria Math" w:eastAsiaTheme="minorEastAsia" w:hAnsi="Cambria Math" w:cstheme="minorHAnsi"/>
-                          <w:lang w:val="en-GB"/>
-                        </w:rPr>
-                        <m:t>2</m:t>
-                      </m:r>
-                    </m:sup>
-                  </m:sSup>
-                  <m:sSubSup>
-                    <m:sSubSupPr>
-                      <m:ctrlPr>
-                        <w:rPr>
-                          <w:rFonts w:ascii="Cambria Math" w:eastAsiaTheme="minorEastAsia" w:hAnsi="Cambria Math" w:cstheme="minorHAnsi"/>
-                          <w:i/>
-                          <w:lang w:val="en-GB"/>
-                        </w:rPr>
-                      </m:ctrlPr>
-                    </m:sSubSupPr>
-                    <m:e>
-                      <m:r>
-                        <m:rPr>
-                          <m:sty m:val="p"/>
-                        </m:rPr>
-                        <w:rPr>
-                          <w:rFonts w:ascii="Cambria Math" w:eastAsiaTheme="minorEastAsia" w:hAnsi="Cambria Math" w:cstheme="minorHAnsi"/>
-                          <w:lang w:val="en-GB"/>
-                        </w:rPr>
-                        <m:t>σ</m:t>
-                      </m:r>
-                      <m:ctrlPr>
-                        <w:rPr>
-                          <w:rFonts w:ascii="Cambria Math" w:eastAsiaTheme="minorEastAsia" w:hAnsi="Cambria Math" w:cstheme="minorHAnsi"/>
-                          <w:lang w:val="en-GB"/>
-                        </w:rPr>
-                      </m:ctrlPr>
-                    </m:e>
-                    <m:sub>
-                      <m:r>
-                        <w:rPr>
-                          <w:rFonts w:ascii="Cambria Math" w:eastAsiaTheme="minorEastAsia" w:hAnsi="Cambria Math" w:cstheme="minorHAnsi"/>
-                          <w:lang w:val="en-GB"/>
-                        </w:rPr>
-                        <m:t>E</m:t>
-                      </m:r>
-                    </m:sub>
-                    <m:sup>
-                      <m:r>
-                        <w:rPr>
-                          <w:rFonts w:ascii="Cambria Math" w:eastAsiaTheme="minorEastAsia" w:hAnsi="Cambria Math" w:cstheme="minorHAnsi"/>
-                          <w:lang w:val="en-GB"/>
-                        </w:rPr>
-                        <m:t>2</m:t>
-                      </m:r>
-                    </m:sup>
-                  </m:sSubSup>
-                  <m:r>
-                    <w:rPr>
-                      <w:rFonts w:ascii="Cambria Math" w:eastAsiaTheme="minorEastAsia" w:hAnsi="Cambria Math" w:cstheme="minorHAnsi"/>
-                      <w:lang w:val="en-GB"/>
-                    </w:rPr>
-                    <m:t>-2DE\operatornamecov</m:t>
-                  </m:r>
-                  <m:d>
-                    <m:dPr>
-                      <m:begChr m:val="["/>
-                      <m:endChr m:val="]"/>
-                      <m:ctrlPr>
-                        <w:rPr>
-                          <w:rFonts w:ascii="Cambria Math" w:eastAsiaTheme="minorEastAsia" w:hAnsi="Cambria Math" w:cstheme="minorHAnsi"/>
-                          <w:i/>
-                          <w:lang w:val="en-GB"/>
-                        </w:rPr>
-                      </m:ctrlPr>
-                    </m:dPr>
-                    <m:e>
-                      <m:r>
-                        <w:rPr>
-                          <w:rFonts w:ascii="Cambria Math" w:eastAsiaTheme="minorEastAsia" w:hAnsi="Cambria Math" w:cstheme="minorHAnsi"/>
-                          <w:lang w:val="en-GB"/>
-                        </w:rPr>
-                        <m:t>D,E</m:t>
-                      </m:r>
-                    </m:e>
-                  </m:d>
-                </m:e>
-              </m:rad>
-              <m:ctrlPr>
-                <w:rPr>
-                  <w:rFonts w:ascii="Cambria Math" w:eastAsiaTheme="minorEastAsia" w:hAnsi="Cambria Math" w:cstheme="minorHAnsi"/>
-                  <w:i/>
-                  <w:lang w:val="en-GB"/>
-                </w:rPr>
-              </m:ctrlPr>
-            </m:num>
-            <m:den>
-              <m:sSup>
-                <m:sSupPr>
-                  <m:ctrlPr>
-                    <w:rPr>
-                      <w:rFonts w:ascii="Cambria Math" w:eastAsiaTheme="minorEastAsia" w:hAnsi="Cambria Math" w:cstheme="minorHAnsi"/>
-                      <w:i/>
-                      <w:lang w:val="en-GB"/>
-                    </w:rPr>
-                  </m:ctrlPr>
-                </m:sSupPr>
-                <m:e>
-                  <m:r>
-                    <w:rPr>
-                      <w:rFonts w:ascii="Cambria Math" w:eastAsiaTheme="minorEastAsia" w:hAnsi="Cambria Math" w:cstheme="minorHAnsi"/>
-                      <w:lang w:val="en-GB"/>
-                    </w:rPr>
-                    <m:t>D</m:t>
-                  </m:r>
-                </m:e>
-                <m:sup>
-                  <m:r>
-                    <w:rPr>
-                      <w:rFonts w:ascii="Cambria Math" w:eastAsiaTheme="minorEastAsia" w:hAnsi="Cambria Math" w:cstheme="minorHAnsi"/>
-                      <w:lang w:val="en-GB"/>
-                    </w:rPr>
-                    <m:t>2</m:t>
-                  </m:r>
-                </m:sup>
-              </m:sSup>
-              <m:r>
-                <w:rPr>
-                  <w:rFonts w:ascii="Cambria Math" w:eastAsiaTheme="minorEastAsia" w:hAnsi="Cambria Math" w:cstheme="minorHAnsi"/>
-                  <w:lang w:val="en-GB"/>
-                </w:rPr>
-                <m:t>+</m:t>
-              </m:r>
-              <m:sSup>
-                <m:sSupPr>
-                  <m:ctrlPr>
-                    <w:rPr>
-                      <w:rFonts w:ascii="Cambria Math" w:eastAsiaTheme="minorEastAsia" w:hAnsi="Cambria Math" w:cstheme="minorHAnsi"/>
-                      <w:i/>
-                      <w:lang w:val="en-GB"/>
-                    </w:rPr>
-                  </m:ctrlPr>
-                </m:sSupPr>
-                <m:e>
-                  <m:r>
-                    <w:rPr>
-                      <w:rFonts w:ascii="Cambria Math" w:eastAsiaTheme="minorEastAsia" w:hAnsi="Cambria Math" w:cstheme="minorHAnsi"/>
-                      <w:lang w:val="en-GB"/>
-                    </w:rPr>
-                    <m:t>E</m:t>
-                  </m:r>
-                </m:e>
-                <m:sup>
-                  <m:r>
-                    <w:rPr>
-                      <w:rFonts w:ascii="Cambria Math" w:eastAsiaTheme="minorEastAsia" w:hAnsi="Cambria Math" w:cstheme="minorHAnsi"/>
-                      <w:lang w:val="en-GB"/>
-                    </w:rPr>
-                    <m:t>2</m:t>
-                  </m:r>
-                </m:sup>
-              </m:sSup>
-              <m:ctrlPr>
-                <w:rPr>
-                  <w:rFonts w:ascii="Cambria Math" w:eastAsiaTheme="minorEastAsia" w:hAnsi="Cambria Math" w:cstheme="minorHAnsi"/>
-                  <w:i/>
-                  <w:lang w:val="en-GB"/>
-                </w:rPr>
-              </m:ctrlPr>
-            </m:den>
-          </m:f>
-        </m:oMath>
-      </m:oMathPara>
     </w:p>
     <w:p>
       <w:pPr>
@@ -10494,39 +10021,7 @@
           <w:rFonts w:cstheme="minorHAnsi"/>
           <w:lang w:val="en-GB"/>
         </w:rPr>
-        <w:t xml:space="preserve">. </w:t>
-      </w:r>
-      <w:proofErr w:type="spellStart"/>
-      <w:r>
-        <w:rPr>
-          <w:rFonts w:cstheme="minorHAnsi"/>
-          <w:lang w:val="en-GB"/>
-        </w:rPr>
-        <w:t>Geophys</w:t>
-      </w:r>
-      <w:proofErr w:type="spellEnd"/>
-      <w:r>
-        <w:rPr>
-          <w:rFonts w:cstheme="minorHAnsi"/>
-          <w:lang w:val="en-GB"/>
-        </w:rPr>
-        <w:t>. J. Int., 198(1), 537-563, doi:10.1093/</w:t>
-      </w:r>
-      <w:proofErr w:type="spellStart"/>
-      <w:r>
-        <w:rPr>
-          <w:rFonts w:cstheme="minorHAnsi"/>
-          <w:lang w:val="en-GB"/>
-        </w:rPr>
-        <w:t>gji</w:t>
-      </w:r>
-      <w:proofErr w:type="spellEnd"/>
-      <w:r>
-        <w:rPr>
-          <w:rFonts w:cstheme="minorHAnsi"/>
-          <w:lang w:val="en-GB"/>
-        </w:rPr>
-        <w:t>/ggu140.</w:t>
+        <w:t>. Geophys. J. Int., 198(1), 537-563, doi:10.1093/gji/ggu140.</w:t>
       </w:r>
     </w:p>
     <w:p>
@@ -10671,27 +10166,7 @@
           <w:iCs/>
           <w:lang w:val="en-GB"/>
         </w:rPr>
-        <w:t>Monthly estimates of degree-1 (</w:t>
-      </w:r>
-      <w:proofErr w:type="spellStart"/>
-      <w:r>
-        <w:rPr>
-          <w:rFonts w:cstheme="minorHAnsi"/>
-          <w:i/>
-          <w:iCs/>
-          <w:lang w:val="en-GB"/>
-        </w:rPr>
-        <w:t>geocenter</w:t>
-      </w:r>
-      <w:proofErr w:type="spellEnd"/>
-      <w:r>
-        <w:rPr>
-          <w:rFonts w:cstheme="minorHAnsi"/>
-          <w:i/>
-          <w:iCs/>
-          <w:lang w:val="en-GB"/>
-        </w:rPr>
-        <w:t>) gravity coefficients, generated from GRACE (04-2002 - 06/2017) and GRACE-FO (06/2018 onward) RL0601 solutions</w:t>
+        <w:t>Monthly estimates of degree-1 (geocenter) gravity coefficients, generated from GRACE (04-2002 - 06/2017) and GRACE-FO (06/2018 onward) RL0601 solutions</w:t>
       </w:r>
       <w:r>
         <w:rPr>
@@ -10730,21 +10205,7 @@
         <w:rPr>
           <w:rFonts w:cstheme="minorHAnsi"/>
         </w:rPr>
-        <w:t xml:space="preserve">Loomis et al., 2020, </w:t>
-      </w:r>
-      <w:proofErr w:type="spellStart"/>
-      <w:r>
-        <w:rPr>
-          <w:rFonts w:cstheme="minorHAnsi"/>
-        </w:rPr>
-        <w:t>Geophys</w:t>
-      </w:r>
-      <w:proofErr w:type="spellEnd"/>
-      <w:r>
-        <w:rPr>
-          <w:rFonts w:cstheme="minorHAnsi"/>
-        </w:rPr>
-        <w:t>. Res. Lett.,</w:t>
+        <w:t>Loomis et al., 2020, Geophys. Res. Lett.,</w:t>
       </w:r>
       <w:r>
         <w:rPr>
@@ -10782,40 +10243,15 @@
           <w:rFonts w:cstheme="minorHAnsi"/>
           <w:lang w:val="en-GB"/>
         </w:rPr>
-        <w:t>Mayer-</w:t>
-      </w:r>
-      <w:proofErr w:type="spellStart"/>
-      <w:r>
-        <w:rPr>
-          <w:rFonts w:cstheme="minorHAnsi"/>
-          <w:lang w:val="en-GB"/>
-        </w:rPr>
-        <w:t>Gürr</w:t>
+        <w:t>Mayer-Gürr</w:t>
       </w:r>
       <w:bookmarkEnd w:id="1"/>
-      <w:proofErr w:type="spellEnd"/>
-      <w:r>
-        <w:rPr>
-          <w:rFonts w:cstheme="minorHAnsi"/>
-          <w:lang w:val="en-GB"/>
-        </w:rPr>
-        <w:t xml:space="preserve">, Torsten; </w:t>
-      </w:r>
-      <w:proofErr w:type="spellStart"/>
-      <w:r>
-        <w:rPr>
-          <w:rFonts w:cstheme="minorHAnsi"/>
-          <w:lang w:val="en-GB"/>
-        </w:rPr>
-        <w:t>Behzadpur</w:t>
-      </w:r>
-      <w:proofErr w:type="spellEnd"/>
-      <w:r>
-        <w:rPr>
-          <w:rFonts w:cstheme="minorHAnsi"/>
-          <w:lang w:val="en-GB"/>
-        </w:rPr>
-        <w:t xml:space="preserve">, Saniya; Ellmer, Matthias; Kvas, Andreas; Klinger, Beate; Strasser, Sebastian; Zehentner, Norbert (2018): ITSG-Grace2018 - Monthly, Daily and Static Gravity Field Solutions from GRACE. GFZ Data Services. </w:t>
+      <w:r>
+        <w:rPr>
+          <w:rFonts w:cstheme="minorHAnsi"/>
+          <w:lang w:val="en-GB"/>
+        </w:rPr>
+        <w:t xml:space="preserve">, Torsten; Behzadpur, Saniya; Ellmer, Matthias; Kvas, Andreas; Klinger, Beate; Strasser, Sebastian; Zehentner, Norbert (2018): ITSG-Grace2018 - Monthly, Daily and Static Gravity Field Solutions from GRACE. GFZ Data Services. </w:t>
       </w:r>
       <w:hyperlink r:id="rId19" w:history="1">
         <w:r>
@@ -10846,35 +10282,7 @@
         <w:rPr>
           <w:rFonts w:cstheme="minorHAnsi"/>
         </w:rPr>
-        <w:t xml:space="preserve">McClelland, J.W., S.E. Tank, R.G.M. Spencer, A.I. </w:t>
-      </w:r>
-      <w:proofErr w:type="spellStart"/>
-      <w:r>
-        <w:rPr>
-          <w:rFonts w:cstheme="minorHAnsi"/>
-        </w:rPr>
-        <w:t>Shiklomanov</w:t>
-      </w:r>
-      <w:proofErr w:type="spellEnd"/>
-      <w:r>
-        <w:rPr>
-          <w:rFonts w:cstheme="minorHAnsi"/>
-        </w:rPr>
-        <w:t xml:space="preserve">, S. </w:t>
-      </w:r>
-      <w:proofErr w:type="spellStart"/>
-      <w:r>
-        <w:rPr>
-          <w:rFonts w:cstheme="minorHAnsi"/>
-        </w:rPr>
-        <w:t>Zolkos</w:t>
-      </w:r>
-      <w:proofErr w:type="spellEnd"/>
-      <w:r>
-        <w:rPr>
-          <w:rFonts w:cstheme="minorHAnsi"/>
-        </w:rPr>
-        <w:t xml:space="preserve">, and R.M. Holmes. </w:t>
+        <w:t xml:space="preserve">McClelland, J.W., S.E. Tank, R.G.M. Spencer, A.I. Shiklomanov, S. Zolkos, and R.M. Holmes. </w:t>
       </w:r>
       <w:r>
         <w:rPr>
@@ -10949,27 +10357,7 @@
           <w:iCs/>
           <w:lang w:val="en-GB"/>
         </w:rPr>
-        <w:t xml:space="preserve">Rivers, Lake </w:t>
-      </w:r>
-      <w:proofErr w:type="spellStart"/>
-      <w:r>
-        <w:rPr>
-          <w:rFonts w:cstheme="minorHAnsi"/>
-          <w:i/>
-          <w:iCs/>
-          <w:lang w:val="en-GB"/>
-        </w:rPr>
-        <w:t>Centerlines</w:t>
-      </w:r>
-      <w:proofErr w:type="spellEnd"/>
-      <w:r>
-        <w:rPr>
-          <w:rFonts w:cstheme="minorHAnsi"/>
-          <w:i/>
-          <w:iCs/>
-          <w:lang w:val="en-GB"/>
-        </w:rPr>
-        <w:t>’</w:t>
+        <w:t>Rivers, Lake Centerlines’</w:t>
       </w:r>
       <w:r>
         <w:rPr>
@@ -11040,23 +10428,7 @@
           <w:rFonts w:cstheme="minorHAnsi"/>
           <w:lang w:val="en-GB"/>
         </w:rPr>
-        <w:t xml:space="preserve"> J. </w:t>
-      </w:r>
-      <w:proofErr w:type="spellStart"/>
-      <w:r>
-        <w:rPr>
-          <w:rFonts w:cstheme="minorHAnsi"/>
-          <w:lang w:val="en-GB"/>
-        </w:rPr>
-        <w:t>Geophys</w:t>
-      </w:r>
-      <w:proofErr w:type="spellEnd"/>
-      <w:r>
-        <w:rPr>
-          <w:rFonts w:cstheme="minorHAnsi"/>
-          <w:lang w:val="en-GB"/>
-        </w:rPr>
-        <w:t>. Res. Solid Earth, 120, 450-487, doi:10.1002/2014JB011176.</w:t>
+        <w:t xml:space="preserve"> J. Geophys. Res. Solid Earth, 120, 450-487, doi:10.1002/2014JB011176.</w:t>
       </w:r>
     </w:p>
     <w:p>
@@ -11071,23 +10443,7 @@
           <w:rFonts w:cstheme="minorHAnsi"/>
           <w:lang w:val="en-GB"/>
         </w:rPr>
-        <w:t xml:space="preserve">‘The </w:t>
-      </w:r>
-      <w:proofErr w:type="spellStart"/>
-      <w:r>
-        <w:rPr>
-          <w:rFonts w:cstheme="minorHAnsi"/>
-          <w:lang w:val="en-GB"/>
-        </w:rPr>
-        <w:t>Graceplotter</w:t>
-      </w:r>
-      <w:proofErr w:type="spellEnd"/>
-      <w:r>
-        <w:rPr>
-          <w:rFonts w:cstheme="minorHAnsi"/>
-          <w:lang w:val="en-GB"/>
-        </w:rPr>
-        <w:t xml:space="preserve">’ - Visualization tools – GRACE / SLR. (2023). Retrieved October 26, 2023, from Thegraceplotter.com website: </w:t>
+        <w:t xml:space="preserve">‘The Graceplotter’ - Visualization tools – GRACE / SLR. (2023). Retrieved October 26, 2023, from Thegraceplotter.com website: </w:t>
       </w:r>
       <w:hyperlink r:id="rId22" w:history="1">
         <w:r>
@@ -11118,23 +10474,7 @@
           <w:rFonts w:cstheme="minorHAnsi"/>
           <w:lang w:val="en-GB"/>
         </w:rPr>
-        <w:t xml:space="preserve">University Of Texas </w:t>
-      </w:r>
-      <w:proofErr w:type="spellStart"/>
-      <w:r>
-        <w:rPr>
-          <w:rFonts w:cstheme="minorHAnsi"/>
-          <w:lang w:val="en-GB"/>
-        </w:rPr>
-        <w:t>Center</w:t>
-      </w:r>
-      <w:proofErr w:type="spellEnd"/>
-      <w:r>
-        <w:rPr>
-          <w:rFonts w:cstheme="minorHAnsi"/>
-          <w:lang w:val="en-GB"/>
-        </w:rPr>
-        <w:t xml:space="preserve"> For Space Research (UTCSR) (2018)</w:t>
+        <w:t>University Of Texas Center For Space Research (UTCSR) (2018)</w:t>
       </w:r>
       <w:r>
         <w:rPr>
@@ -11151,21 +10491,7 @@
             <w:rStyle w:val="Hyperlink"/>
             <w:rFonts w:cstheme="minorHAnsi"/>
           </w:rPr>
-          <w:t>https://doi.</w:t>
-        </w:r>
-        <w:r>
-          <w:rPr>
-            <w:rStyle w:val="Hyperlink"/>
-            <w:rFonts w:cstheme="minorHAnsi"/>
-          </w:rPr>
-          <w:t>o</w:t>
-        </w:r>
-        <w:r>
-          <w:rPr>
-            <w:rStyle w:val="Hyperlink"/>
-            <w:rFonts w:cstheme="minorHAnsi"/>
-          </w:rPr>
-          <w:t>rg/10.5067/GRGSM-20C06</w:t>
+          <w:t>https://doi.org/10.5067/GRGSM-20C06</w:t>
         </w:r>
       </w:hyperlink>
       <w:r>
@@ -11203,93 +10529,14 @@
         <w:rPr>
           <w:rFonts w:cstheme="minorHAnsi"/>
         </w:rPr>
-        <w:t xml:space="preserve">Groisman, P. Y., </w:t>
-      </w:r>
-      <w:proofErr w:type="spellStart"/>
-      <w:r>
-        <w:rPr>
-          <w:rFonts w:cstheme="minorHAnsi"/>
-        </w:rPr>
-        <w:t>Blyakharchuk</w:t>
-      </w:r>
-      <w:proofErr w:type="spellEnd"/>
-      <w:r>
-        <w:rPr>
-          <w:rFonts w:cstheme="minorHAnsi"/>
-        </w:rPr>
-        <w:t xml:space="preserve">, T., </w:t>
-      </w:r>
-      <w:proofErr w:type="spellStart"/>
-      <w:r>
-        <w:rPr>
-          <w:rFonts w:cstheme="minorHAnsi"/>
-        </w:rPr>
-        <w:t>Chernokulsky</w:t>
-      </w:r>
-      <w:proofErr w:type="spellEnd"/>
-      <w:r>
-        <w:rPr>
-          <w:rFonts w:cstheme="minorHAnsi"/>
-        </w:rPr>
-        <w:t xml:space="preserve">, А. V., </w:t>
-      </w:r>
-      <w:proofErr w:type="spellStart"/>
-      <w:r>
-        <w:rPr>
-          <w:rFonts w:cstheme="minorHAnsi"/>
-        </w:rPr>
-        <w:t>Arzhanov</w:t>
-      </w:r>
-      <w:proofErr w:type="spellEnd"/>
-      <w:r>
-        <w:rPr>
-          <w:rFonts w:cstheme="minorHAnsi"/>
-        </w:rPr>
-        <w:t xml:space="preserve">, M. M., Luca </w:t>
-      </w:r>
-      <w:proofErr w:type="spellStart"/>
-      <w:r>
-        <w:rPr>
-          <w:rFonts w:cstheme="minorHAnsi"/>
-        </w:rPr>
-        <w:t>Belelli</w:t>
-      </w:r>
-      <w:proofErr w:type="spellEnd"/>
-      <w:r>
-        <w:rPr>
-          <w:rFonts w:cstheme="minorHAnsi"/>
-        </w:rPr>
-        <w:t xml:space="preserve"> Marchesini, </w:t>
-      </w:r>
-      <w:proofErr w:type="spellStart"/>
-      <w:r>
-        <w:rPr>
-          <w:rFonts w:cstheme="minorHAnsi"/>
-        </w:rPr>
-        <w:t>Богданова</w:t>
-      </w:r>
-      <w:proofErr w:type="spellEnd"/>
-      <w:r>
-        <w:rPr>
-          <w:rFonts w:cstheme="minorHAnsi"/>
-        </w:rPr>
-        <w:t xml:space="preserve">, Е. Г., … </w:t>
-      </w:r>
-      <w:proofErr w:type="spellStart"/>
-      <w:r>
-        <w:rPr>
-          <w:rFonts w:cstheme="minorHAnsi"/>
-          <w:lang w:val="en-GB"/>
-        </w:rPr>
-        <w:t>Vygodskaya</w:t>
-      </w:r>
-      <w:proofErr w:type="spellEnd"/>
-      <w:r>
-        <w:rPr>
-          <w:rFonts w:cstheme="minorHAnsi"/>
-          <w:lang w:val="en-GB"/>
-        </w:rPr>
-        <w:t xml:space="preserve">, N. N. (2012). Climate Changes in Siberia. Springer Environmental Science and Engineering, 57–109. </w:t>
+        <w:t xml:space="preserve">Groisman, P. Y., Blyakharchuk, T., Chernokulsky, А. V., Arzhanov, M. M., Luca Belelli Marchesini, Богданова, Е. Г., … </w:t>
+      </w:r>
+      <w:r>
+        <w:rPr>
+          <w:rFonts w:cstheme="minorHAnsi"/>
+          <w:lang w:val="en-GB"/>
+        </w:rPr>
+        <w:t xml:space="preserve">Vygodskaya, N. N. (2012). Climate Changes in Siberia. Springer Environmental Science and Engineering, 57–109. </w:t>
       </w:r>
       <w:hyperlink r:id="rId24" w:history="1">
         <w:r>
@@ -11337,39 +10584,14 @@
           <w:rFonts w:cstheme="minorHAnsi"/>
           <w:lang w:val="en-GB"/>
         </w:rPr>
-        <w:t xml:space="preserve">, J. </w:t>
-      </w:r>
-      <w:proofErr w:type="spellStart"/>
-      <w:r>
-        <w:rPr>
-          <w:rFonts w:cstheme="minorHAnsi"/>
-          <w:lang w:val="en-GB"/>
-        </w:rPr>
-        <w:t>Geophys</w:t>
-      </w:r>
-      <w:proofErr w:type="spellEnd"/>
-      <w:r>
-        <w:rPr>
-          <w:rFonts w:cstheme="minorHAnsi"/>
-          <w:lang w:val="en-GB"/>
-        </w:rPr>
-        <w:t xml:space="preserve">. </w:t>
-      </w:r>
-      <w:proofErr w:type="spellStart"/>
+        <w:t xml:space="preserve">, J. Geophys. </w:t>
+      </w:r>
       <w:r>
         <w:rPr>
           <w:rFonts w:cstheme="minorHAnsi"/>
           <w:lang w:val="nl-NL"/>
         </w:rPr>
-        <w:t>Res</w:t>
-      </w:r>
-      <w:proofErr w:type="spellEnd"/>
-      <w:r>
-        <w:rPr>
-          <w:rFonts w:cstheme="minorHAnsi"/>
-          <w:lang w:val="nl-NL"/>
-        </w:rPr>
-        <w:t xml:space="preserve">., 115, D23115, </w:t>
+        <w:t xml:space="preserve">Res., 115, D23115, </w:t>
       </w:r>
       <w:hyperlink r:id="rId25" w:history="1">
         <w:r>
@@ -11396,38 +10618,13 @@
           <w:lang w:val="en-GB"/>
         </w:rPr>
       </w:pPr>
-      <w:proofErr w:type="spellStart"/>
       <w:r>
         <w:rPr>
           <w:rFonts w:cstheme="minorHAnsi"/>
           <w:lang w:val="nl-NL"/>
         </w:rPr>
         <w:lastRenderedPageBreak/>
-        <w:t>Velicogna</w:t>
-      </w:r>
-      <w:proofErr w:type="spellEnd"/>
-      <w:r>
-        <w:rPr>
-          <w:rFonts w:cstheme="minorHAnsi"/>
-          <w:lang w:val="nl-NL"/>
-        </w:rPr>
-        <w:t xml:space="preserve">, I., Tong, J., Zhang, T., &amp; </w:t>
-      </w:r>
-      <w:proofErr w:type="spellStart"/>
-      <w:r>
-        <w:rPr>
-          <w:rFonts w:cstheme="minorHAnsi"/>
-          <w:lang w:val="nl-NL"/>
-        </w:rPr>
-        <w:t>Kimball</w:t>
-      </w:r>
-      <w:proofErr w:type="spellEnd"/>
-      <w:r>
-        <w:rPr>
-          <w:rFonts w:cstheme="minorHAnsi"/>
-          <w:lang w:val="nl-NL"/>
-        </w:rPr>
-        <w:t xml:space="preserve">, J. S. (2012). </w:t>
+        <w:t xml:space="preserve">Velicogna, I., Tong, J., Zhang, T., &amp; Kimball, J. S. (2012). </w:t>
       </w:r>
       <w:r>
         <w:rPr>
@@ -11623,23 +10820,7 @@
           <w:rFonts w:cstheme="minorHAnsi"/>
           <w:lang w:val="en-GB"/>
         </w:rPr>
-        <w:t xml:space="preserve">Main python notebook is included as PDF attachment. Whole repository can be accessed on GitHub () . This is including pre-computed </w:t>
-      </w:r>
-      <w:proofErr w:type="spellStart"/>
-      <w:r>
-        <w:rPr>
-          <w:rFonts w:cstheme="minorHAnsi"/>
-          <w:lang w:val="en-GB"/>
-        </w:rPr>
-        <w:t>NetCDF</w:t>
-      </w:r>
-      <w:proofErr w:type="spellEnd"/>
-      <w:r>
-        <w:rPr>
-          <w:rFonts w:cstheme="minorHAnsi"/>
-          <w:lang w:val="en-GB"/>
-        </w:rPr>
-        <w:t xml:space="preserve"> files containing solutions for the area, which can save in computation times when reproducing the code. </w:t>
+        <w:t xml:space="preserve">Main python notebook is included as PDF attachment. Whole repository can be accessed on GitHub () . This is including pre-computed NetCDF files containing solutions for the area, which can save in computation times when reproducing the code. </w:t>
       </w:r>
     </w:p>
     <w:p>

</xml_diff>